<commit_message>
little designs added to profile page
</commit_message>
<xml_diff>
--- a/Upto What is finished.docx
+++ b/Upto What is finished.docx
@@ -59,15 +59,7 @@
         </w:numPr>
       </w:pPr>
       <w:r>
-        <w:t xml:space="preserve">SPA </w:t>
-      </w:r>
-      <w:proofErr w:type="spellStart"/>
-      <w:r>
-        <w:t>vs</w:t>
-      </w:r>
-      <w:proofErr w:type="spellEnd"/>
-      <w:r>
-        <w:t xml:space="preserve"> MPA</w:t>
+        <w:t>SPA vs MPA</w:t>
       </w:r>
     </w:p>
     <w:p>
@@ -234,13 +226,8 @@
           <w:numId w:val="1"/>
         </w:numPr>
       </w:pPr>
-      <w:proofErr w:type="spellStart"/>
-      <w:r>
-        <w:t>Arraylist</w:t>
-      </w:r>
-      <w:proofErr w:type="spellEnd"/>
-      <w:r>
-        <w:t xml:space="preserve"> based forms</w:t>
+      <w:r>
+        <w:t>Arraylist based forms</w:t>
       </w:r>
     </w:p>
     <w:p>
@@ -332,13 +319,8 @@
           <w:numId w:val="1"/>
         </w:numPr>
       </w:pPr>
-      <w:proofErr w:type="spellStart"/>
-      <w:r>
-        <w:t>MongoDB</w:t>
-      </w:r>
-      <w:proofErr w:type="spellEnd"/>
-      <w:r>
-        <w:t xml:space="preserve"> installation and basics </w:t>
+      <w:r>
+        <w:t xml:space="preserve">MongoDB installation and basics </w:t>
       </w:r>
     </w:p>
     <w:p>
@@ -362,13 +344,8 @@
         </w:numPr>
       </w:pPr>
       <w:r>
-        <w:t xml:space="preserve">Routes in </w:t>
-      </w:r>
-      <w:proofErr w:type="spellStart"/>
-      <w:r>
-        <w:t>Nodejs</w:t>
-      </w:r>
-      <w:proofErr w:type="spellEnd"/>
+        <w:t>Routes in Nodejs</w:t>
+      </w:r>
     </w:p>
     <w:p>
       <w:pPr>
@@ -404,6 +381,18 @@
       </w:pPr>
       <w:r>
         <w:t>Connecting the frontend and backend together – MEAN stack</w:t>
+      </w:r>
+    </w:p>
+    <w:p>
+      <w:pPr>
+        <w:pStyle w:val="ListParagraph"/>
+        <w:numPr>
+          <w:ilvl w:val="0"/>
+          <w:numId w:val="1"/>
+        </w:numPr>
+      </w:pPr>
+      <w:r>
+        <w:t>Project- Create a social networking site using mean stack</w:t>
       </w:r>
     </w:p>
     <w:p>

</xml_diff>